<commit_message>
Final commit 3 ;)
</commit_message>
<xml_diff>
--- a/CSC3833 Technical Report.docx
+++ b/CSC3833 Technical Report.docx
@@ -134,18 +134,7 @@
           <w:rFonts w:ascii="Times New Roman" w:hAnsi="Times New Roman" w:cs="Times New Roman"/>
         </w:rPr>
         <w:br/>
-      </w:r>
-      <w:r>
-        <w:rPr>
-          <w:rFonts w:ascii="Times New Roman" w:hAnsi="Times New Roman" w:cs="Times New Roman"/>
-        </w:rPr>
-        <w:t>The</w:t>
-      </w:r>
-      <w:r>
-        <w:rPr>
-          <w:rFonts w:ascii="Times New Roman" w:hAnsi="Times New Roman" w:cs="Times New Roman"/>
-        </w:rPr>
-        <w:t xml:space="preserve"> sub-title for each bar chart features the region name i.e., ‘London’ with the same gradient colour as the bars to further highlight the difference in regions. The law of similarity applied to the colour of the region name as the sub-title and bars signifies to the user these similarly coloured bars must indicate the corresponding region. </w:t>
+        <w:t xml:space="preserve">The sub-title for each bar chart features the region name i.e., ‘London’ with the same gradient colour as the bars to further highlight the difference in regions. The law of similarity applied to the colour of the region name as the sub-title and bars signifies to the user these similarly coloured bars must indicate the corresponding region. </w:t>
       </w:r>
       <w:r>
         <w:rPr>
@@ -288,7 +277,25 @@
         <w:rPr>
           <w:rFonts w:ascii="Times New Roman" w:hAnsi="Times New Roman" w:cs="Times New Roman"/>
         </w:rPr>
-        <w:t>I chose a black font for the x and y labels, titles, and bar labels, because all positions for text are either white or grey making a dark colour such as black suitably visible as a font colour.</w:t>
+        <w:t>Lastly, the reason for choosing varying shades of pale brown and pale green is too account for varying colour-blindness</w:t>
+      </w:r>
+      <w:r>
+        <w:rPr>
+          <w:rFonts w:ascii="Times New Roman" w:hAnsi="Times New Roman" w:cs="Times New Roman"/>
+        </w:rPr>
+        <w:t>. A</w:t>
+      </w:r>
+      <w:r>
+        <w:rPr>
+          <w:rFonts w:ascii="Times New Roman" w:hAnsi="Times New Roman" w:cs="Times New Roman"/>
+        </w:rPr>
+        <w:t xml:space="preserve"> colour blindness simulator showed that there are still visual differences</w:t>
+      </w:r>
+      <w:r>
+        <w:rPr>
+          <w:rFonts w:ascii="Times New Roman" w:hAnsi="Times New Roman" w:cs="Times New Roman"/>
+        </w:rPr>
+        <w:t xml:space="preserve"> with different types of colour weakness. </w:t>
       </w:r>
     </w:p>
     <w:p>
@@ -659,6 +666,7 @@
           <w:b/>
           <w:bCs/>
         </w:rPr>
+        <w:lastRenderedPageBreak/>
         <w:t xml:space="preserve">Broadband Performance – </w:t>
       </w:r>
       <w:r>
@@ -681,14 +689,7 @@
         <w:rPr>
           <w:rFonts w:ascii="Times New Roman" w:hAnsi="Times New Roman" w:cs="Times New Roman"/>
         </w:rPr>
-        <w:t xml:space="preserve">In the first scatter plot which includes outliers, these are highlighted using a vibrant colour as opposed </w:t>
-      </w:r>
-      <w:r>
-        <w:rPr>
-          <w:rFonts w:ascii="Times New Roman" w:hAnsi="Times New Roman" w:cs="Times New Roman"/>
-        </w:rPr>
-        <w:lastRenderedPageBreak/>
-        <w:t>to the non-outliers using a darker colour</w:t>
+        <w:t>In the first scatter plot which includes outliers, these are highlighted using a vibrant colour as opposed to the non-outliers using a darker colour</w:t>
       </w:r>
       <w:r>
         <w:rPr>
@@ -861,21 +862,7 @@
         <w:rPr>
           <w:rFonts w:ascii="Times New Roman" w:hAnsi="Times New Roman" w:cs="Times New Roman"/>
         </w:rPr>
-        <w:t xml:space="preserve"> I modified and represented the data in ‘</w:t>
-      </w:r>
-      <w:proofErr w:type="gramStart"/>
-      <w:r>
-        <w:rPr>
-          <w:rFonts w:ascii="Times New Roman" w:hAnsi="Times New Roman" w:cs="Times New Roman"/>
-        </w:rPr>
-        <w:t>megabytes’</w:t>
-      </w:r>
-      <w:proofErr w:type="gramEnd"/>
-      <w:r>
-        <w:rPr>
-          <w:rFonts w:ascii="Times New Roman" w:hAnsi="Times New Roman" w:cs="Times New Roman"/>
-        </w:rPr>
-        <w:t xml:space="preserve">. This is because megabytes are more </w:t>
+        <w:t xml:space="preserve"> I modified and represented the data in ‘megabytes’. This is because megabytes are more </w:t>
       </w:r>
       <w:r>
         <w:rPr>
@@ -1046,15 +1033,7 @@
           <w:b/>
           <w:bCs/>
         </w:rPr>
-        <w:t xml:space="preserve"> </w:t>
-      </w:r>
-      <w:r>
-        <w:rPr>
-          <w:rFonts w:ascii="Times New Roman" w:hAnsi="Times New Roman" w:cs="Times New Roman"/>
-          <w:b/>
-          <w:bCs/>
-        </w:rPr>
-        <w:t>– Use of Visual Channels</w:t>
+        <w:t xml:space="preserve"> – Use of Visual Channels</w:t>
       </w:r>
       <w:r>
         <w:rPr>
@@ -1157,15 +1136,7 @@
           <w:b/>
           <w:bCs/>
         </w:rPr>
-        <w:t xml:space="preserve"> </w:t>
-      </w:r>
-      <w:r>
-        <w:rPr>
-          <w:rFonts w:ascii="Times New Roman" w:hAnsi="Times New Roman" w:cs="Times New Roman"/>
-          <w:b/>
-          <w:bCs/>
-        </w:rPr>
-        <w:t xml:space="preserve">– </w:t>
+        <w:t xml:space="preserve"> – </w:t>
       </w:r>
       <w:r>
         <w:rPr>
@@ -1300,15 +1271,7 @@
           <w:b/>
           <w:bCs/>
         </w:rPr>
-        <w:t xml:space="preserve"> </w:t>
-      </w:r>
-      <w:r>
-        <w:rPr>
-          <w:rFonts w:ascii="Times New Roman" w:hAnsi="Times New Roman" w:cs="Times New Roman"/>
-          <w:b/>
-          <w:bCs/>
-        </w:rPr>
-        <w:t xml:space="preserve">– </w:t>
+        <w:t xml:space="preserve"> – </w:t>
       </w:r>
       <w:r>
         <w:rPr>
@@ -1429,23 +1392,7 @@
           <w:b/>
           <w:bCs/>
         </w:rPr>
-        <w:t>Financial Time Series</w:t>
-      </w:r>
-      <w:r>
-        <w:rPr>
-          <w:rFonts w:ascii="Times New Roman" w:hAnsi="Times New Roman" w:cs="Times New Roman"/>
-          <w:b/>
-          <w:bCs/>
-        </w:rPr>
-        <w:t xml:space="preserve"> </w:t>
-      </w:r>
-      <w:r>
-        <w:rPr>
-          <w:rFonts w:ascii="Times New Roman" w:hAnsi="Times New Roman" w:cs="Times New Roman"/>
-          <w:b/>
-          <w:bCs/>
-        </w:rPr>
-        <w:t>– Use of Language in the Visual and Narrative in the Caption</w:t>
+        <w:t>Financial Time Series – Use of Language in the Visual and Narrative in the Caption</w:t>
       </w:r>
       <w:r>
         <w:rPr>
@@ -1479,7 +1426,6 @@
         </w:rPr>
         <w:t xml:space="preserve"> the dates </w:t>
       </w:r>
-      <w:proofErr w:type="gramStart"/>
       <w:r>
         <w:rPr>
           <w:rFonts w:ascii="Times New Roman" w:hAnsi="Times New Roman" w:cs="Times New Roman"/>
@@ -1492,7 +1438,6 @@
         </w:rPr>
         <w:t>,</w:t>
       </w:r>
-      <w:proofErr w:type="gramEnd"/>
       <w:r>
         <w:rPr>
           <w:rFonts w:ascii="Times New Roman" w:hAnsi="Times New Roman" w:cs="Times New Roman"/>
@@ -1509,21 +1454,7 @@
         <w:rPr>
           <w:rFonts w:ascii="Times New Roman" w:hAnsi="Times New Roman" w:cs="Times New Roman"/>
         </w:rPr>
-        <w:t xml:space="preserve">The title of the figure includes the name of the index fund and time period </w:t>
-      </w:r>
-      <w:proofErr w:type="gramStart"/>
-      <w:r>
-        <w:rPr>
-          <w:rFonts w:ascii="Times New Roman" w:hAnsi="Times New Roman" w:cs="Times New Roman"/>
-        </w:rPr>
-        <w:t>represented,</w:t>
-      </w:r>
-      <w:proofErr w:type="gramEnd"/>
-      <w:r>
-        <w:rPr>
-          <w:rFonts w:ascii="Times New Roman" w:hAnsi="Times New Roman" w:cs="Times New Roman"/>
-        </w:rPr>
-        <w:t xml:space="preserve"> this is to further clarify what is being represented to the users. </w:t>
+        <w:t xml:space="preserve">The title of the figure includes the name of the index fund and time period represented, this is to further clarify what is being represented to the users. </w:t>
       </w:r>
     </w:p>
     <w:p>

</xml_diff>